<commit_message>
Profile completed except uploading image
</commit_message>
<xml_diff>
--- a/Features Not working.docx
+++ b/Features Not working.docx
@@ -17,78 +17,24 @@
         <w:rPr>
           <w:lang w:val="en-GB"/>
         </w:rPr>
-        <w:t>Forgot Password</w:t>
+        <w:t xml:space="preserve">SharedPrefrence </w:t>
       </w:r>
-    </w:p>
-    <w:p>
-      <w:pPr>
-        <w:pStyle w:val="ListParagraph"/>
-        <w:numPr>
-          <w:ilvl w:val="0"/>
-          <w:numId w:val="1"/>
-        </w:numPr>
-        <w:rPr>
-          <w:lang w:val="en-GB"/>
-        </w:rPr>
-      </w:pPr>
-      <w:proofErr w:type="spellStart"/>
       <w:r>
         <w:rPr>
           <w:lang w:val="en-GB"/>
         </w:rPr>
-        <w:t>SharedPrefrence</w:t>
+        <w:t xml:space="preserve">and parcelable </w:t>
       </w:r>
-      <w:proofErr w:type="spellEnd"/>
       <w:r>
         <w:rPr>
           <w:lang w:val="en-GB"/>
         </w:rPr>
-        <w:t xml:space="preserve"> for Username</w:t>
+        <w:t>for Username</w:t>
       </w:r>
     </w:p>
     <w:p>
       <w:pPr>
         <w:pStyle w:val="ListParagraph"/>
-        <w:numPr>
-          <w:ilvl w:val="0"/>
-          <w:numId w:val="1"/>
-        </w:numPr>
-        <w:rPr>
-          <w:lang w:val="en-GB"/>
-        </w:rPr>
-      </w:pPr>
-      <w:r>
-        <w:rPr>
-          <w:lang w:val="en-GB"/>
-        </w:rPr>
-        <w:t>Best UI only for pixel 3 , why not on other</w:t>
-      </w:r>
-    </w:p>
-    <w:p>
-      <w:pPr>
-        <w:pStyle w:val="ListParagraph"/>
-        <w:numPr>
-          <w:ilvl w:val="0"/>
-          <w:numId w:val="1"/>
-        </w:numPr>
-        <w:rPr>
-          <w:lang w:val="en-GB"/>
-        </w:rPr>
-      </w:pPr>
-      <w:r>
-        <w:rPr>
-          <w:lang w:val="en-GB"/>
-        </w:rPr>
-        <w:t>Gender radio button</w:t>
-      </w:r>
-    </w:p>
-    <w:p>
-      <w:pPr>
-        <w:pStyle w:val="ListParagraph"/>
-        <w:numPr>
-          <w:ilvl w:val="0"/>
-          <w:numId w:val="1"/>
-        </w:numPr>
         <w:rPr>
           <w:lang w:val="en-GB"/>
         </w:rPr>

</xml_diff>